<commit_message>
2nd Test Case Assignment - Object Test Case
</commit_message>
<xml_diff>
--- a/Object Test Case/Object Test Case -  Water Bottle.docx
+++ b/Object Test Case/Object Test Case -  Water Bottle.docx
@@ -40,9 +40,9 @@
           <w:noProof/>
         </w:rPr>
         <w:drawing>
-          <wp:inline distT="0" distB="0" distL="0" distR="0" wp14:anchorId="1063DB79" wp14:editId="5F2EE85E">
-            <wp:extent cx="5200119" cy="3468413"/>
-            <wp:effectExtent l="0" t="0" r="635" b="0"/>
+          <wp:inline distT="0" distB="0" distL="0" distR="0" wp14:anchorId="1063DB79" wp14:editId="143F4FEF">
+            <wp:extent cx="5608396" cy="3740728"/>
+            <wp:effectExtent l="0" t="0" r="0" b="0"/>
             <wp:docPr id="935250468" name="Picture 1" descr="The 8 Best Water Bottles of 2023 | Reviews by Wirecutter"/>
             <wp:cNvGraphicFramePr>
               <a:graphicFrameLocks xmlns:a="http://schemas.openxmlformats.org/drawingml/2006/main" noChangeAspect="1"/>
@@ -72,7 +72,7 @@
                   <pic:spPr bwMode="auto">
                     <a:xfrm>
                       <a:off x="0" y="0"/>
-                      <a:ext cx="5249080" cy="3501069"/>
+                      <a:ext cx="5667604" cy="3780219"/>
                     </a:xfrm>
                     <a:prstGeom prst="rect">
                       <a:avLst/>
@@ -725,29 +725,6 @@
     </w:p>
     <w:p>
       <w:pPr>
-        <w:pStyle w:val="ListParagraph"/>
-        <w:rPr>
-          <w:rFonts w:eastAsia="Times New Roman" w:cstheme="minorHAnsi"/>
-          <w:color w:val="111111"/>
-          <w:kern w:val="0"/>
-          <w:sz w:val="24"/>
-          <w:szCs w:val="24"/>
-          <w14:ligatures w14:val="none"/>
-        </w:rPr>
-      </w:pPr>
-    </w:p>
-    <w:p>
-      <w:pPr>
-        <w:pStyle w:val="ListParagraph"/>
-        <w:rPr>
-          <w:rFonts w:cstheme="minorHAnsi"/>
-          <w:sz w:val="24"/>
-          <w:szCs w:val="24"/>
-        </w:rPr>
-      </w:pPr>
-    </w:p>
-    <w:p>
-      <w:pPr>
         <w:rPr>
           <w:rFonts w:cstheme="minorHAnsi"/>
           <w:b/>
@@ -764,6 +741,7 @@
           <w:sz w:val="24"/>
           <w:szCs w:val="24"/>
         </w:rPr>
+        <w:lastRenderedPageBreak/>
         <w:t>Detailed Test Case:</w:t>
       </w:r>
     </w:p>
@@ -1682,7 +1660,19 @@
     <w:p>
       <w:pPr>
         <w:spacing w:before="100" w:beforeAutospacing="1" w:after="100" w:afterAutospacing="1" w:line="240" w:lineRule="auto"/>
-        <w:ind w:left="1440"/>
+        <w:rPr>
+          <w:rFonts w:eastAsia="Times New Roman" w:cstheme="minorHAnsi"/>
+          <w:color w:val="111111"/>
+          <w:kern w:val="0"/>
+          <w:sz w:val="24"/>
+          <w:szCs w:val="24"/>
+          <w14:ligatures w14:val="none"/>
+        </w:rPr>
+      </w:pPr>
+    </w:p>
+    <w:p>
+      <w:pPr>
+        <w:spacing w:before="100" w:beforeAutospacing="1" w:after="100" w:afterAutospacing="1" w:line="240" w:lineRule="auto"/>
         <w:rPr>
           <w:rFonts w:eastAsia="Times New Roman" w:cstheme="minorHAnsi"/>
           <w:color w:val="111111"/>
@@ -3683,8 +3673,16 @@
   <w:p>
     <w:pPr>
       <w:pStyle w:val="Header"/>
+      <w:rPr>
+        <w:sz w:val="12"/>
+        <w:szCs w:val="12"/>
+      </w:rPr>
     </w:pPr>
     <w:r>
+      <w:rPr>
+        <w:sz w:val="12"/>
+        <w:szCs w:val="12"/>
+      </w:rPr>
       <w:t>Asmaul Hossain Akash</w:t>
     </w:r>
   </w:p>

</xml_diff>